<commit_message>
Cambios y actualizaciones generales
</commit_message>
<xml_diff>
--- a/descargables/ads1.docx
+++ b/descargables/ads1.docx
@@ -9,8 +9,6 @@
           <w:szCs w:val="16"/>
         </w:rPr>
       </w:pPr>
-      <w:bookmarkStart w:id="0" w:name="_GoBack"/>
-      <w:bookmarkEnd w:id="0"/>
     </w:p>
     <w:tbl>
       <w:tblPr>
@@ -1307,6 +1305,8 @@
                 <w:szCs w:val="20"/>
               </w:rPr>
             </w:pPr>
+            <w:bookmarkStart w:id="0" w:name="_GoBack"/>
+            <w:bookmarkEnd w:id="0"/>
           </w:p>
           <w:p>
             <w:pPr>
@@ -2359,7 +2359,7 @@
               <w:sz w:val="20"/>
               <w:szCs w:val="20"/>
             </w:rPr>
-            <w:t>IV. 4</w:t>
+            <w:t>IV. A</w:t>
           </w:r>
           <w:r>
             <w:rPr>
@@ -2704,7 +2704,7 @@
         <v:path o:extrusionok="f" gradientshapeok="t" o:connecttype="rect"/>
         <o:lock v:ext="edit" aspectratio="t"/>
       </v:shapetype>
-      <v:shape id="_x0000_i1228" type="#_x0000_t75" style="width:19.5pt;height:19.5pt" o:bullet="t">
+      <v:shape id="_x0000_i1247" type="#_x0000_t75" style="width:19.5pt;height:19.5pt" o:bullet="t">
         <v:imagedata r:id="rId1" o:title=""/>
       </v:shape>
     </w:pict>
@@ -7254,7 +7254,7 @@
 </file>
 
 <file path=customXml/itemProps1.xml><?xml version="1.0" encoding="utf-8"?>
-<ds:datastoreItem xmlns:ds="http://schemas.openxmlformats.org/officeDocument/2006/customXml" ds:itemID="{5F4C09C6-C6FC-4A24-9093-8557D4E4F3A4}">
+<ds:datastoreItem xmlns:ds="http://schemas.openxmlformats.org/officeDocument/2006/customXml" ds:itemID="{16166D2F-78A9-461D-84D9-701BD30CF562}">
   <ds:schemaRefs>
     <ds:schemaRef ds:uri="http://schemas.openxmlformats.org/officeDocument/2006/bibliography"/>
   </ds:schemaRefs>

</xml_diff>